<commit_message>
kill me pls. I'm worthless nothing
</commit_message>
<xml_diff>
--- a/Databases/Labs/lab1/Турфирма.docx
+++ b/Databases/Labs/lab1/Турфирма.docx
@@ -304,7 +304,7 @@
             <v:path o:extrusionok="f" gradientshapeok="t" o:connecttype="rect"/>
             <o:lock v:ext="edit" aspectratio="t"/>
           </v:shapetype>
-          <v:shape id="_x0000_i1026" type="#_x0000_t75" style="width:205.85pt;height:304.55pt" o:bordertopcolor="this" o:borderleftcolor="this" o:borderbottomcolor="this" o:borderrightcolor="this">
+          <v:shape id="_x0000_i1025" type="#_x0000_t75" style="width:205.8pt;height:304.8pt" o:bordertopcolor="this" o:borderleftcolor="this" o:borderbottomcolor="this" o:borderrightcolor="this">
             <v:imagedata r:id="rId5" o:title="кккк"/>
             <w10:bordertop type="single" width="4"/>
             <w10:borderleft type="single" width="4"/>
@@ -655,15 +655,53 @@
           <w:noProof/>
           <w:lang w:eastAsia="ru-RU"/>
         </w:rPr>
-        <w:pict>
-          <v:shape id="_x0000_i1025" type="#_x0000_t75" style="width:501.7pt;height:229.65pt" o:bordertopcolor="this" o:borderleftcolor="this" o:borderbottomcolor="this" o:borderrightcolor="this">
-            <v:imagedata r:id="rId6" o:title="db"/>
-            <w10:bordertop type="single" width="4"/>
-            <w10:borderleft type="single" width="4"/>
-            <w10:borderbottom type="single" width="4"/>
-            <w10:borderright type="single" width="4"/>
-          </v:shape>
-        </w:pict>
+        <w:drawing>
+          <wp:inline distT="0" distB="0" distL="0" distR="0">
+            <wp:extent cx="6372225" cy="3684685"/>
+            <wp:effectExtent l="19050" t="19050" r="28575" b="11015"/>
+            <wp:docPr id="5" name="Рисунок 5" descr="D:\Sem32\Databases\Labs\lab1\xddb.png"/>
+            <wp:cNvGraphicFramePr>
+              <a:graphicFrameLocks xmlns:a="http://schemas.openxmlformats.org/drawingml/2006/main" noChangeAspect="1"/>
+            </wp:cNvGraphicFramePr>
+            <a:graphic xmlns:a="http://schemas.openxmlformats.org/drawingml/2006/main">
+              <a:graphicData uri="http://schemas.openxmlformats.org/drawingml/2006/picture">
+                <pic:pic xmlns:pic="http://schemas.openxmlformats.org/drawingml/2006/picture">
+                  <pic:nvPicPr>
+                    <pic:cNvPr id="0" name="Picture 5" descr="D:\Sem32\Databases\Labs\lab1\xddb.png"/>
+                    <pic:cNvPicPr>
+                      <a:picLocks noChangeAspect="1" noChangeArrowheads="1"/>
+                    </pic:cNvPicPr>
+                  </pic:nvPicPr>
+                  <pic:blipFill>
+                    <a:blip r:embed="rId6" cstate="print"/>
+                    <a:srcRect/>
+                    <a:stretch>
+                      <a:fillRect/>
+                    </a:stretch>
+                  </pic:blipFill>
+                  <pic:spPr bwMode="auto">
+                    <a:xfrm>
+                      <a:off x="0" y="0"/>
+                      <a:ext cx="6372225" cy="3684685"/>
+                    </a:xfrm>
+                    <a:prstGeom prst="rect">
+                      <a:avLst/>
+                    </a:prstGeom>
+                    <a:noFill/>
+                    <a:ln w="9525">
+                      <a:solidFill>
+                        <a:schemeClr val="tx1"/>
+                      </a:solidFill>
+                      <a:miter lim="800000"/>
+                      <a:headEnd/>
+                      <a:tailEnd/>
+                    </a:ln>
+                  </pic:spPr>
+                </pic:pic>
+              </a:graphicData>
+            </a:graphic>
+          </wp:inline>
+        </w:drawing>
       </w:r>
     </w:p>
     <w:p>

</xml_diff>